<commit_message>
Primer velika sema ispravka
Dodato je jos nesto u imenovani docx
</commit_message>
<xml_diff>
--- a/test primeri/Primer velika sema.docx
+++ b/test primeri/Primer velika sema.docx
@@ -311,156 +311,258 @@
         <w:br/>
         <w:t>["R","R6",1,0],</w:t>
       </w:r>
+      <w:r>
+        <w:rPr>
+          <w:rFonts w:ascii="Segoe UI" w:eastAsia="Times New Roman" w:hAnsi="Segoe UI" w:cs="Segoe UI"/>
+          <w:sz w:val="21"/>
+          <w:szCs w:val="21"/>
+        </w:rPr>
+        <w:br/>
+        <w:t>["R","R7",2,0]</w:t>
+      </w:r>
+    </w:p>
+    <w:p>
+      <w:pPr>
+        <w:spacing w:after="0" w:line="240" w:lineRule="auto"/>
+        <w:rPr>
+          <w:rFonts w:ascii="Segoe UI" w:eastAsia="Times New Roman" w:hAnsi="Segoe UI" w:cs="Segoe UI"/>
+          <w:sz w:val="21"/>
+          <w:szCs w:val="21"/>
+        </w:rPr>
+      </w:pPr>
+      <w:r>
+        <w:rPr>
+          <w:rFonts w:ascii="Segoe UI" w:eastAsia="Times New Roman" w:hAnsi="Segoe UI" w:cs="Segoe UI"/>
+          <w:sz w:val="21"/>
+          <w:szCs w:val="21"/>
+        </w:rPr>
+        <w:t>]</w:t>
+      </w:r>
+    </w:p>
+    <w:p>
+      <w:pPr>
+        <w:spacing w:after="0" w:line="240" w:lineRule="auto"/>
+        <w:rPr>
+          <w:rFonts w:ascii="Segoe UI" w:eastAsia="Times New Roman" w:hAnsi="Segoe UI" w:cs="Segoe UI"/>
+          <w:sz w:val="21"/>
+          <w:szCs w:val="21"/>
+        </w:rPr>
+      </w:pPr>
+    </w:p>
+    <w:p>
+      <w:pPr>
+        <w:spacing w:after="0" w:line="240" w:lineRule="auto"/>
+        <w:rPr>
+          <w:rFonts w:ascii="Segoe UI" w:eastAsia="Times New Roman" w:hAnsi="Segoe UI" w:cs="Segoe UI"/>
+          <w:sz w:val="21"/>
+          <w:szCs w:val="21"/>
+        </w:rPr>
+      </w:pPr>
+    </w:p>
+    <w:p>
+      <w:r>
+        <w:t>RESENJE:</w:t>
+      </w:r>
+    </w:p>
+    <w:p>
       <w:bookmarkStart w:id="0" w:name="_GoBack"/>
+      <w:proofErr w:type="gramStart"/>
+      <w:r>
+        <w:t>V[</w:t>
+      </w:r>
+      <w:proofErr w:type="gramEnd"/>
+      <w:r>
+        <w:t>1]=((I1*R2-I2*R1</w:t>
+      </w:r>
+      <w:r>
+        <w:t>+I1*R1-E2-E1)*R6)/(R6+R5+R2+R1)</w:t>
+      </w:r>
+    </w:p>
+    <w:p>
+      <w:pPr>
+        <w:spacing w:line="276" w:lineRule="auto"/>
+      </w:pPr>
+      <w:proofErr w:type="gramStart"/>
+      <w:r>
+        <w:t>V[</w:t>
+      </w:r>
+      <w:proofErr w:type="gramEnd"/>
+      <w:r>
+        <w:t>2]=((I2*R4+E3-E2)*R7)/(R7+R4)</w:t>
+      </w:r>
+    </w:p>
+    <w:p>
+      <w:pPr>
+        <w:spacing w:line="276" w:lineRule="auto"/>
+      </w:pPr>
+      <w:proofErr w:type="gramStart"/>
+      <w:r>
+        <w:t>V[</w:t>
+      </w:r>
+      <w:proofErr w:type="gramEnd"/>
+      <w:r>
+        <w:t>3]=((I1*R2-I2*R1+I1*R1-E2-E1)*R6+(I1*R2-I2*R1</w:t>
+      </w:r>
+      <w:r>
+        <w:t>+I1*R1-E2-E1)*R5)/(R6+R5+R2+R1)</w:t>
+      </w:r>
+    </w:p>
+    <w:p>
+      <w:pPr>
+        <w:spacing w:line="276" w:lineRule="auto"/>
+      </w:pPr>
+      <w:proofErr w:type="gramStart"/>
+      <w:r>
+        <w:t>V[</w:t>
+      </w:r>
+      <w:proofErr w:type="gramEnd"/>
+      <w:r>
+        <w:t>4]=-E2</w:t>
+      </w:r>
+    </w:p>
+    <w:p>
+      <w:pPr>
+        <w:spacing w:line="276" w:lineRule="auto"/>
+      </w:pPr>
+      <w:proofErr w:type="gramStart"/>
+      <w:r>
+        <w:t>V[</w:t>
+      </w:r>
+      <w:proofErr w:type="gramEnd"/>
+      <w:r>
+        <w:t>5</w:t>
+      </w:r>
+      <w:r>
+        <w:t>]=((I2*R4-E2)*R7-E3*R4)/(R7+R4)</w:t>
+      </w:r>
+    </w:p>
+    <w:p>
+      <w:pPr>
+        <w:spacing w:line="276" w:lineRule="auto"/>
+      </w:pPr>
+      <w:proofErr w:type="gramStart"/>
+      <w:r>
+        <w:t>V[</w:t>
+      </w:r>
+      <w:proofErr w:type="gramEnd"/>
+      <w:r>
+        <w:t>6]=((-I2*R1+I1*R1-E2-E1)*R6+(-I2*R1+I1*R1-E2-E1)*R5+(</w:t>
+      </w:r>
+      <w:r>
+        <w:t>-I2*R1-E2-E1)*R2)/(R6+R5+R2+R1)</w:t>
+      </w:r>
+    </w:p>
+    <w:p>
+      <w:pPr>
+        <w:spacing w:line="276" w:lineRule="auto"/>
+      </w:pPr>
+      <w:proofErr w:type="gramStart"/>
+      <w:r>
+        <w:t>V[</w:t>
+      </w:r>
+      <w:proofErr w:type="gramEnd"/>
+      <w:r>
+        <w:t>7]=((-I2*R1+I1*R1-E2)*R6+(-I2*R1+I1*R1-E2)*R5+(-I2</w:t>
+      </w:r>
+      <w:r>
+        <w:t>*R1-E2)*R2+E1*R1)/(R6+R5+R2+R1)</w:t>
+      </w:r>
+    </w:p>
+    <w:p>
+      <w:proofErr w:type="gramStart"/>
+      <w:r>
+        <w:t>V[</w:t>
+      </w:r>
+      <w:proofErr w:type="gramEnd"/>
+      <w:r>
+        <w:t>8]=((-I2*R3-I2*R1+I1*R1-E2)*R6+(-I2*R3-I2*R1+I1*R1-E2)*R5+R2*(-I2*R3-I2*R1-E2)+R1*(E1-I2*R3))/(R6+R5+R2+R1)</w:t>
+      </w:r>
+    </w:p>
+    <w:p>
+      <w:pPr>
+        <w:spacing w:after="0" w:line="240" w:lineRule="auto"/>
+        <w:rPr>
+          <w:rFonts w:ascii="Segoe UI" w:eastAsia="Times New Roman" w:hAnsi="Segoe UI" w:cs="Segoe UI"/>
+          <w:sz w:val="21"/>
+          <w:szCs w:val="21"/>
+        </w:rPr>
+      </w:pPr>
+      <w:proofErr w:type="gramStart"/>
+      <w:r>
+        <w:rPr>
+          <w:rFonts w:ascii="Segoe UI" w:eastAsia="Times New Roman" w:hAnsi="Segoe UI" w:cs="Segoe UI"/>
+          <w:sz w:val="21"/>
+          <w:szCs w:val="21"/>
+        </w:rPr>
+        <w:t>I[</w:t>
+      </w:r>
+      <w:proofErr w:type="gramEnd"/>
+      <w:r>
+        <w:rPr>
+          <w:rFonts w:ascii="Segoe UI" w:eastAsia="Times New Roman" w:hAnsi="Segoe UI" w:cs="Segoe UI"/>
+          <w:sz w:val="21"/>
+          <w:szCs w:val="21"/>
+        </w:rPr>
+        <w:t>"E3"]=-(I2*R4+E3-E2)/(R7+R4)</w:t>
+      </w:r>
+    </w:p>
+    <w:p>
+      <w:pPr>
+        <w:spacing w:after="0" w:line="240" w:lineRule="auto"/>
+        <w:rPr>
+          <w:rFonts w:ascii="Segoe UI" w:eastAsia="Times New Roman" w:hAnsi="Segoe UI" w:cs="Segoe UI"/>
+          <w:sz w:val="21"/>
+          <w:szCs w:val="21"/>
+        </w:rPr>
+      </w:pPr>
+      <w:r>
+        <w:rPr>
+          <w:rFonts w:ascii="Segoe UI" w:eastAsia="Times New Roman" w:hAnsi="Segoe UI" w:cs="Segoe UI"/>
+          <w:sz w:val="21"/>
+          <w:szCs w:val="21"/>
+        </w:rPr>
+        <w:t>I["E2"]=((I1*R2-I2*R1+I1*R1-E2-E1)*R7+(I2*R4+E3-E2)*R6+(I2*R4+E3-E2)*R5+R2*(I2*R4+I1*R4+E3-E2)+I1*R1*R4+(-E2-E1)*R4+(E3-E2)*R1)/(R6*(R7+R4)+R5*(R7+R4)+(R2+R1)*R7+R2*R4+R1*R4)((I1*R2-I2*R1+I1*R1-E2-E1)*R7+(I2*R4+E3-E2)*R6+(I2*R4+E3-E2)*R5+R2*(I2*R4+I1*R4+E3-E2)+I1*R1*R4+(-E2-E1)*R4+(E3-E2)*R1)/(R6*(R7+R4)+R5*</w:t>
+      </w:r>
+      <w:r>
+        <w:rPr>
+          <w:rFonts w:ascii="Segoe UI" w:eastAsia="Times New Roman" w:hAnsi="Segoe UI" w:cs="Segoe UI"/>
+          <w:sz w:val="21"/>
+          <w:szCs w:val="21"/>
+        </w:rPr>
+        <w:t>(R7+R4)+(R2+R1)*R7+R2*R4+R1*R4)</w:t>
+      </w:r>
+    </w:p>
+    <w:p>
+      <w:pPr>
+        <w:spacing w:after="0" w:line="240" w:lineRule="auto"/>
+        <w:rPr>
+          <w:rFonts w:ascii="Segoe UI" w:eastAsia="Times New Roman" w:hAnsi="Segoe UI" w:cs="Segoe UI"/>
+          <w:sz w:val="21"/>
+          <w:szCs w:val="21"/>
+        </w:rPr>
+      </w:pPr>
+      <w:proofErr w:type="gramStart"/>
+      <w:r>
+        <w:rPr>
+          <w:rFonts w:ascii="Segoe UI" w:eastAsia="Times New Roman" w:hAnsi="Segoe UI" w:cs="Segoe UI"/>
+          <w:sz w:val="21"/>
+          <w:szCs w:val="21"/>
+        </w:rPr>
+        <w:t>I[</w:t>
+      </w:r>
+      <w:proofErr w:type="gramEnd"/>
+      <w:r>
+        <w:rPr>
+          <w:rFonts w:ascii="Segoe UI" w:eastAsia="Times New Roman" w:hAnsi="Segoe UI" w:cs="Segoe UI"/>
+          <w:sz w:val="21"/>
+          <w:szCs w:val="21"/>
+        </w:rPr>
+        <w:t>"E1"]=-(I1*R6+I1*R5+I2*R1+E2+E1)/(R6+R5+R2+R1)</w:t>
+      </w:r>
       <w:bookmarkEnd w:id="0"/>
-      <w:r>
-        <w:rPr>
-          <w:rFonts w:ascii="Segoe UI" w:eastAsia="Times New Roman" w:hAnsi="Segoe UI" w:cs="Segoe UI"/>
-          <w:sz w:val="21"/>
-          <w:szCs w:val="21"/>
-        </w:rPr>
-        <w:br/>
-        <w:t>["R","R7",2,0]</w:t>
-      </w:r>
-    </w:p>
-    <w:p>
-      <w:pPr>
-        <w:spacing w:after="0" w:line="240" w:lineRule="auto"/>
-        <w:rPr>
-          <w:rFonts w:ascii="Segoe UI" w:eastAsia="Times New Roman" w:hAnsi="Segoe UI" w:cs="Segoe UI"/>
-          <w:sz w:val="21"/>
-          <w:szCs w:val="21"/>
-        </w:rPr>
-      </w:pPr>
-      <w:r>
-        <w:rPr>
-          <w:rFonts w:ascii="Segoe UI" w:eastAsia="Times New Roman" w:hAnsi="Segoe UI" w:cs="Segoe UI"/>
-          <w:sz w:val="21"/>
-          <w:szCs w:val="21"/>
-        </w:rPr>
-        <w:t>]</w:t>
-      </w:r>
-    </w:p>
-    <w:p>
-      <w:pPr>
-        <w:spacing w:after="0" w:line="240" w:lineRule="auto"/>
-        <w:rPr>
-          <w:rFonts w:ascii="Segoe UI" w:eastAsia="Times New Roman" w:hAnsi="Segoe UI" w:cs="Segoe UI"/>
-          <w:sz w:val="21"/>
-          <w:szCs w:val="21"/>
-        </w:rPr>
-      </w:pPr>
-    </w:p>
-    <w:p>
-      <w:pPr>
-        <w:spacing w:after="0" w:line="240" w:lineRule="auto"/>
-        <w:rPr>
-          <w:rFonts w:ascii="Segoe UI" w:eastAsia="Times New Roman" w:hAnsi="Segoe UI" w:cs="Segoe UI"/>
-          <w:sz w:val="21"/>
-          <w:szCs w:val="21"/>
-        </w:rPr>
-      </w:pPr>
-    </w:p>
-    <w:p>
-      <w:r>
-        <w:t>RESENJE:</w:t>
-      </w:r>
-    </w:p>
-    <w:p>
-      <w:proofErr w:type="gramStart"/>
-      <w:r>
-        <w:t>V[</w:t>
-      </w:r>
-      <w:proofErr w:type="gramEnd"/>
-      <w:r>
-        <w:t>1]=((I1*R2-I2*R1</w:t>
-      </w:r>
-      <w:r>
-        <w:t>+I1*R1-E2-E1)*R6)/(R6+R5+R2+R1)</w:t>
-      </w:r>
-    </w:p>
-    <w:p>
-      <w:proofErr w:type="gramStart"/>
-      <w:r>
-        <w:t>V[</w:t>
-      </w:r>
-      <w:proofErr w:type="gramEnd"/>
-      <w:r>
-        <w:t>2]=((I2*R4+E3-E2)*R7)/(R7+R4)</w:t>
-      </w:r>
-    </w:p>
-    <w:p>
-      <w:proofErr w:type="gramStart"/>
-      <w:r>
-        <w:t>V[</w:t>
-      </w:r>
-      <w:proofErr w:type="gramEnd"/>
-      <w:r>
-        <w:t>3]=((I1*R2-I2*R1+I1*R1-E2-E1)*R6+(I1*R2-I2*R1</w:t>
-      </w:r>
-      <w:r>
-        <w:t>+I1*R1-E2-E1)*R5)/(R6+R5+R2+R1)</w:t>
-      </w:r>
-    </w:p>
-    <w:p>
-      <w:proofErr w:type="gramStart"/>
-      <w:r>
-        <w:t>V[</w:t>
-      </w:r>
-      <w:proofErr w:type="gramEnd"/>
-      <w:r>
-        <w:t>4]=-E2</w:t>
-      </w:r>
-    </w:p>
-    <w:p>
-      <w:proofErr w:type="gramStart"/>
-      <w:r>
-        <w:t>V[</w:t>
-      </w:r>
-      <w:proofErr w:type="gramEnd"/>
-      <w:r>
-        <w:t>5</w:t>
-      </w:r>
-      <w:r>
-        <w:t>]=((I2*R4-E2)*R7-E3*R4)/(R7+R4)</w:t>
-      </w:r>
-    </w:p>
-    <w:p>
-      <w:proofErr w:type="gramStart"/>
-      <w:r>
-        <w:t>V[</w:t>
-      </w:r>
-      <w:proofErr w:type="gramEnd"/>
-      <w:r>
-        <w:t>6]=((-I2*R1+I1*R1-E2-E1)*R6+(-I2*R1+I1*R1-E2-E1)*R5+(</w:t>
-      </w:r>
-      <w:r>
-        <w:t>-I2*R1-E2-E1)*R2)/(R6+R5+R2+R1)</w:t>
-      </w:r>
-    </w:p>
-    <w:p>
-      <w:proofErr w:type="gramStart"/>
-      <w:r>
-        <w:t>V[</w:t>
-      </w:r>
-      <w:proofErr w:type="gramEnd"/>
-      <w:r>
-        <w:t>7]=((-I2*R1+I1*R1-E2)*R6+(-I2*R1+I1*R1-E2)*R5+(-I2</w:t>
-      </w:r>
-      <w:r>
-        <w:t>*R1-E2)*R2+E1*R1)/(R6+R5+R2+R1)</w:t>
-      </w:r>
-    </w:p>
-    <w:p>
-      <w:proofErr w:type="gramStart"/>
-      <w:r>
-        <w:t>V[</w:t>
-      </w:r>
-      <w:proofErr w:type="gramEnd"/>
-      <w:r>
-        <w:t>8]=((-I2*R3-I2*R1+I1*R1-E2)*R6+(-I2*R3-I2*R1+I1*R1-E2)*R5+R2*(-I2*R3-I2*R1-E2)+R1*(E1-I2*R3))/(R6+R5+R2+R1)</w:t>
-      </w:r>
-    </w:p>
+    </w:p>
+    <w:p/>
+    <w:p/>
     <w:sectPr>
       <w:pgSz w:w="12240" w:h="15840"/>
       <w:pgMar w:top="1440" w:right="1440" w:bottom="1440" w:left="1440" w:header="720" w:footer="720" w:gutter="0"/>

</xml_diff>